<commit_message>
Live shell, multicontainers, Volumes: working with them, ghost cms
</commit_message>
<xml_diff>
--- a/Docker-Cheat-Sheet-Word.docx
+++ b/Docker-Cheat-Sheet-Word.docx
@@ -275,6 +275,370 @@
                     <a:xfrm>
                       <a:off x="0" y="0"/>
                       <a:ext cx="5731510" cy="2862580"/>
+                    </a:xfrm>
+                    <a:prstGeom prst="rect">
+                      <a:avLst/>
+                    </a:prstGeom>
+                  </pic:spPr>
+                </pic:pic>
+              </a:graphicData>
+            </a:graphic>
+          </wp:inline>
+        </w:drawing>
+      </w:r>
+      <w:r>
+        <w:rPr>
+          <w:noProof/>
+        </w:rPr>
+        <w:drawing>
+          <wp:inline distT="0" distB="0" distL="0" distR="0" wp14:anchorId="357FA891" wp14:editId="25066CD6">
+            <wp:extent cx="5731510" cy="4424680"/>
+            <wp:effectExtent l="0" t="0" r="2540" b="0"/>
+            <wp:docPr id="929606703" name="Picture 1" descr="A screenshot of a computer program&#10;&#10;Description automatically generated"/>
+            <wp:cNvGraphicFramePr>
+              <a:graphicFrameLocks xmlns:a="http://schemas.openxmlformats.org/drawingml/2006/main" noChangeAspect="1"/>
+            </wp:cNvGraphicFramePr>
+            <a:graphic xmlns:a="http://schemas.openxmlformats.org/drawingml/2006/main">
+              <a:graphicData uri="http://schemas.openxmlformats.org/drawingml/2006/picture">
+                <pic:pic xmlns:pic="http://schemas.openxmlformats.org/drawingml/2006/picture">
+                  <pic:nvPicPr>
+                    <pic:cNvPr id="929606703" name="Picture 1" descr="A screenshot of a computer program&#10;&#10;Description automatically generated"/>
+                    <pic:cNvPicPr/>
+                  </pic:nvPicPr>
+                  <pic:blipFill>
+                    <a:blip r:embed="rId11"/>
+                    <a:stretch>
+                      <a:fillRect/>
+                    </a:stretch>
+                  </pic:blipFill>
+                  <pic:spPr>
+                    <a:xfrm>
+                      <a:off x="0" y="0"/>
+                      <a:ext cx="5731510" cy="4424680"/>
+                    </a:xfrm>
+                    <a:prstGeom prst="rect">
+                      <a:avLst/>
+                    </a:prstGeom>
+                  </pic:spPr>
+                </pic:pic>
+              </a:graphicData>
+            </a:graphic>
+          </wp:inline>
+        </w:drawing>
+      </w:r>
+      <w:r>
+        <w:rPr>
+          <w:noProof/>
+        </w:rPr>
+        <w:lastRenderedPageBreak/>
+        <w:drawing>
+          <wp:inline distT="0" distB="0" distL="0" distR="0" wp14:anchorId="53441261" wp14:editId="67D34CD5">
+            <wp:extent cx="5731510" cy="2059940"/>
+            <wp:effectExtent l="0" t="0" r="2540" b="0"/>
+            <wp:docPr id="268618631" name="Picture 1" descr="A screenshot of a computer program&#10;&#10;Description automatically generated"/>
+            <wp:cNvGraphicFramePr>
+              <a:graphicFrameLocks xmlns:a="http://schemas.openxmlformats.org/drawingml/2006/main" noChangeAspect="1"/>
+            </wp:cNvGraphicFramePr>
+            <a:graphic xmlns:a="http://schemas.openxmlformats.org/drawingml/2006/main">
+              <a:graphicData uri="http://schemas.openxmlformats.org/drawingml/2006/picture">
+                <pic:pic xmlns:pic="http://schemas.openxmlformats.org/drawingml/2006/picture">
+                  <pic:nvPicPr>
+                    <pic:cNvPr id="268618631" name="Picture 1" descr="A screenshot of a computer program&#10;&#10;Description automatically generated"/>
+                    <pic:cNvPicPr/>
+                  </pic:nvPicPr>
+                  <pic:blipFill>
+                    <a:blip r:embed="rId12"/>
+                    <a:stretch>
+                      <a:fillRect/>
+                    </a:stretch>
+                  </pic:blipFill>
+                  <pic:spPr>
+                    <a:xfrm>
+                      <a:off x="0" y="0"/>
+                      <a:ext cx="5731510" cy="2059940"/>
+                    </a:xfrm>
+                    <a:prstGeom prst="rect">
+                      <a:avLst/>
+                    </a:prstGeom>
+                  </pic:spPr>
+                </pic:pic>
+              </a:graphicData>
+            </a:graphic>
+          </wp:inline>
+        </w:drawing>
+      </w:r>
+      <w:r>
+        <w:rPr>
+          <w:noProof/>
+        </w:rPr>
+        <w:drawing>
+          <wp:inline distT="0" distB="0" distL="0" distR="0" wp14:anchorId="58B6E0CA" wp14:editId="6D269E46">
+            <wp:extent cx="5731510" cy="3681095"/>
+            <wp:effectExtent l="0" t="0" r="2540" b="0"/>
+            <wp:docPr id="1955774145" name="Picture 1" descr="A screenshot of a computer program&#10;&#10;Description automatically generated"/>
+            <wp:cNvGraphicFramePr>
+              <a:graphicFrameLocks xmlns:a="http://schemas.openxmlformats.org/drawingml/2006/main" noChangeAspect="1"/>
+            </wp:cNvGraphicFramePr>
+            <a:graphic xmlns:a="http://schemas.openxmlformats.org/drawingml/2006/main">
+              <a:graphicData uri="http://schemas.openxmlformats.org/drawingml/2006/picture">
+                <pic:pic xmlns:pic="http://schemas.openxmlformats.org/drawingml/2006/picture">
+                  <pic:nvPicPr>
+                    <pic:cNvPr id="1955774145" name="Picture 1" descr="A screenshot of a computer program&#10;&#10;Description automatically generated"/>
+                    <pic:cNvPicPr/>
+                  </pic:nvPicPr>
+                  <pic:blipFill>
+                    <a:blip r:embed="rId13"/>
+                    <a:stretch>
+                      <a:fillRect/>
+                    </a:stretch>
+                  </pic:blipFill>
+                  <pic:spPr>
+                    <a:xfrm>
+                      <a:off x="0" y="0"/>
+                      <a:ext cx="5731510" cy="3681095"/>
+                    </a:xfrm>
+                    <a:prstGeom prst="rect">
+                      <a:avLst/>
+                    </a:prstGeom>
+                  </pic:spPr>
+                </pic:pic>
+              </a:graphicData>
+            </a:graphic>
+          </wp:inline>
+        </w:drawing>
+      </w:r>
+      <w:r>
+        <w:rPr>
+          <w:noProof/>
+        </w:rPr>
+        <w:lastRenderedPageBreak/>
+        <w:drawing>
+          <wp:inline distT="0" distB="0" distL="0" distR="0" wp14:anchorId="53486EE1" wp14:editId="6FEBCE85">
+            <wp:extent cx="5731510" cy="4178300"/>
+            <wp:effectExtent l="0" t="0" r="2540" b="0"/>
+            <wp:docPr id="1886882492" name="Picture 1" descr="A screenshot of a black box&#10;&#10;Description automatically generated"/>
+            <wp:cNvGraphicFramePr>
+              <a:graphicFrameLocks xmlns:a="http://schemas.openxmlformats.org/drawingml/2006/main" noChangeAspect="1"/>
+            </wp:cNvGraphicFramePr>
+            <a:graphic xmlns:a="http://schemas.openxmlformats.org/drawingml/2006/main">
+              <a:graphicData uri="http://schemas.openxmlformats.org/drawingml/2006/picture">
+                <pic:pic xmlns:pic="http://schemas.openxmlformats.org/drawingml/2006/picture">
+                  <pic:nvPicPr>
+                    <pic:cNvPr id="1886882492" name="Picture 1" descr="A screenshot of a black box&#10;&#10;Description automatically generated"/>
+                    <pic:cNvPicPr/>
+                  </pic:nvPicPr>
+                  <pic:blipFill>
+                    <a:blip r:embed="rId14"/>
+                    <a:stretch>
+                      <a:fillRect/>
+                    </a:stretch>
+                  </pic:blipFill>
+                  <pic:spPr>
+                    <a:xfrm>
+                      <a:off x="0" y="0"/>
+                      <a:ext cx="5731510" cy="4178300"/>
+                    </a:xfrm>
+                    <a:prstGeom prst="rect">
+                      <a:avLst/>
+                    </a:prstGeom>
+                  </pic:spPr>
+                </pic:pic>
+              </a:graphicData>
+            </a:graphic>
+          </wp:inline>
+        </w:drawing>
+      </w:r>
+      <w:r>
+        <w:rPr>
+          <w:noProof/>
+        </w:rPr>
+        <w:drawing>
+          <wp:inline distT="0" distB="0" distL="0" distR="0" wp14:anchorId="44A921BD" wp14:editId="02580BEF">
+            <wp:extent cx="5731510" cy="1343025"/>
+            <wp:effectExtent l="0" t="0" r="2540" b="9525"/>
+            <wp:docPr id="1749418959" name="Picture 1" descr="A screenshot of a computer&#10;&#10;Description automatically generated"/>
+            <wp:cNvGraphicFramePr>
+              <a:graphicFrameLocks xmlns:a="http://schemas.openxmlformats.org/drawingml/2006/main" noChangeAspect="1"/>
+            </wp:cNvGraphicFramePr>
+            <a:graphic xmlns:a="http://schemas.openxmlformats.org/drawingml/2006/main">
+              <a:graphicData uri="http://schemas.openxmlformats.org/drawingml/2006/picture">
+                <pic:pic xmlns:pic="http://schemas.openxmlformats.org/drawingml/2006/picture">
+                  <pic:nvPicPr>
+                    <pic:cNvPr id="1749418959" name="Picture 1" descr="A screenshot of a computer&#10;&#10;Description automatically generated"/>
+                    <pic:cNvPicPr/>
+                  </pic:nvPicPr>
+                  <pic:blipFill>
+                    <a:blip r:embed="rId15"/>
+                    <a:stretch>
+                      <a:fillRect/>
+                    </a:stretch>
+                  </pic:blipFill>
+                  <pic:spPr>
+                    <a:xfrm>
+                      <a:off x="0" y="0"/>
+                      <a:ext cx="5731510" cy="1343025"/>
+                    </a:xfrm>
+                    <a:prstGeom prst="rect">
+                      <a:avLst/>
+                    </a:prstGeom>
+                  </pic:spPr>
+                </pic:pic>
+              </a:graphicData>
+            </a:graphic>
+          </wp:inline>
+        </w:drawing>
+      </w:r>
+      <w:r>
+        <w:rPr>
+          <w:noProof/>
+        </w:rPr>
+        <w:lastRenderedPageBreak/>
+        <w:drawing>
+          <wp:inline distT="0" distB="0" distL="0" distR="0" wp14:anchorId="5B045301" wp14:editId="23EAD05B">
+            <wp:extent cx="5731510" cy="4297045"/>
+            <wp:effectExtent l="0" t="0" r="2540" b="8255"/>
+            <wp:docPr id="1212109197" name="Picture 1" descr="A screenshot of a computer&#10;&#10;Description automatically generated"/>
+            <wp:cNvGraphicFramePr>
+              <a:graphicFrameLocks xmlns:a="http://schemas.openxmlformats.org/drawingml/2006/main" noChangeAspect="1"/>
+            </wp:cNvGraphicFramePr>
+            <a:graphic xmlns:a="http://schemas.openxmlformats.org/drawingml/2006/main">
+              <a:graphicData uri="http://schemas.openxmlformats.org/drawingml/2006/picture">
+                <pic:pic xmlns:pic="http://schemas.openxmlformats.org/drawingml/2006/picture">
+                  <pic:nvPicPr>
+                    <pic:cNvPr id="1212109197" name="Picture 1" descr="A screenshot of a computer&#10;&#10;Description automatically generated"/>
+                    <pic:cNvPicPr/>
+                  </pic:nvPicPr>
+                  <pic:blipFill>
+                    <a:blip r:embed="rId16"/>
+                    <a:stretch>
+                      <a:fillRect/>
+                    </a:stretch>
+                  </pic:blipFill>
+                  <pic:spPr>
+                    <a:xfrm>
+                      <a:off x="0" y="0"/>
+                      <a:ext cx="5731510" cy="4297045"/>
+                    </a:xfrm>
+                    <a:prstGeom prst="rect">
+                      <a:avLst/>
+                    </a:prstGeom>
+                  </pic:spPr>
+                </pic:pic>
+              </a:graphicData>
+            </a:graphic>
+          </wp:inline>
+        </w:drawing>
+      </w:r>
+      <w:r>
+        <w:rPr>
+          <w:noProof/>
+        </w:rPr>
+        <w:drawing>
+          <wp:inline distT="0" distB="0" distL="0" distR="0" wp14:anchorId="10EC033F" wp14:editId="0D78DB27">
+            <wp:extent cx="5731510" cy="4306570"/>
+            <wp:effectExtent l="0" t="0" r="2540" b="0"/>
+            <wp:docPr id="1851986129" name="Picture 1" descr="A screenshot of a computer&#10;&#10;Description automatically generated"/>
+            <wp:cNvGraphicFramePr>
+              <a:graphicFrameLocks xmlns:a="http://schemas.openxmlformats.org/drawingml/2006/main" noChangeAspect="1"/>
+            </wp:cNvGraphicFramePr>
+            <a:graphic xmlns:a="http://schemas.openxmlformats.org/drawingml/2006/main">
+              <a:graphicData uri="http://schemas.openxmlformats.org/drawingml/2006/picture">
+                <pic:pic xmlns:pic="http://schemas.openxmlformats.org/drawingml/2006/picture">
+                  <pic:nvPicPr>
+                    <pic:cNvPr id="1851986129" name="Picture 1" descr="A screenshot of a computer&#10;&#10;Description automatically generated"/>
+                    <pic:cNvPicPr/>
+                  </pic:nvPicPr>
+                  <pic:blipFill>
+                    <a:blip r:embed="rId17"/>
+                    <a:stretch>
+                      <a:fillRect/>
+                    </a:stretch>
+                  </pic:blipFill>
+                  <pic:spPr>
+                    <a:xfrm>
+                      <a:off x="0" y="0"/>
+                      <a:ext cx="5731510" cy="4306570"/>
+                    </a:xfrm>
+                    <a:prstGeom prst="rect">
+                      <a:avLst/>
+                    </a:prstGeom>
+                  </pic:spPr>
+                </pic:pic>
+              </a:graphicData>
+            </a:graphic>
+          </wp:inline>
+        </w:drawing>
+      </w:r>
+      <w:r>
+        <w:rPr>
+          <w:noProof/>
+        </w:rPr>
+        <w:lastRenderedPageBreak/>
+        <w:drawing>
+          <wp:inline distT="0" distB="0" distL="0" distR="0" wp14:anchorId="09993838" wp14:editId="20A31C6B">
+            <wp:extent cx="5731510" cy="4046855"/>
+            <wp:effectExtent l="0" t="0" r="2540" b="0"/>
+            <wp:docPr id="1386254886" name="Picture 1" descr="A screenshot of a computer&#10;&#10;Description automatically generated"/>
+            <wp:cNvGraphicFramePr>
+              <a:graphicFrameLocks xmlns:a="http://schemas.openxmlformats.org/drawingml/2006/main" noChangeAspect="1"/>
+            </wp:cNvGraphicFramePr>
+            <a:graphic xmlns:a="http://schemas.openxmlformats.org/drawingml/2006/main">
+              <a:graphicData uri="http://schemas.openxmlformats.org/drawingml/2006/picture">
+                <pic:pic xmlns:pic="http://schemas.openxmlformats.org/drawingml/2006/picture">
+                  <pic:nvPicPr>
+                    <pic:cNvPr id="1386254886" name="Picture 1" descr="A screenshot of a computer&#10;&#10;Description automatically generated"/>
+                    <pic:cNvPicPr/>
+                  </pic:nvPicPr>
+                  <pic:blipFill>
+                    <a:blip r:embed="rId18"/>
+                    <a:stretch>
+                      <a:fillRect/>
+                    </a:stretch>
+                  </pic:blipFill>
+                  <pic:spPr>
+                    <a:xfrm>
+                      <a:off x="0" y="0"/>
+                      <a:ext cx="5731510" cy="4046855"/>
+                    </a:xfrm>
+                    <a:prstGeom prst="rect">
+                      <a:avLst/>
+                    </a:prstGeom>
+                  </pic:spPr>
+                </pic:pic>
+              </a:graphicData>
+            </a:graphic>
+          </wp:inline>
+        </w:drawing>
+      </w:r>
+      <w:r>
+        <w:rPr>
+          <w:noProof/>
+        </w:rPr>
+        <w:drawing>
+          <wp:inline distT="0" distB="0" distL="0" distR="0" wp14:anchorId="4EBB0A6D" wp14:editId="60B6EB28">
+            <wp:extent cx="5731510" cy="4712335"/>
+            <wp:effectExtent l="0" t="0" r="2540" b="0"/>
+            <wp:docPr id="534602181" name="Picture 1" descr="A screenshot of a computer program&#10;&#10;Description automatically generated"/>
+            <wp:cNvGraphicFramePr>
+              <a:graphicFrameLocks xmlns:a="http://schemas.openxmlformats.org/drawingml/2006/main" noChangeAspect="1"/>
+            </wp:cNvGraphicFramePr>
+            <a:graphic xmlns:a="http://schemas.openxmlformats.org/drawingml/2006/main">
+              <a:graphicData uri="http://schemas.openxmlformats.org/drawingml/2006/picture">
+                <pic:pic xmlns:pic="http://schemas.openxmlformats.org/drawingml/2006/picture">
+                  <pic:nvPicPr>
+                    <pic:cNvPr id="534602181" name="Picture 1" descr="A screenshot of a computer program&#10;&#10;Description automatically generated"/>
+                    <pic:cNvPicPr/>
+                  </pic:nvPicPr>
+                  <pic:blipFill>
+                    <a:blip r:embed="rId19"/>
+                    <a:stretch>
+                      <a:fillRect/>
+                    </a:stretch>
+                  </pic:blipFill>
+                  <pic:spPr>
+                    <a:xfrm>
+                      <a:off x="0" y="0"/>
+                      <a:ext cx="5731510" cy="4712335"/>
                     </a:xfrm>
                     <a:prstGeom prst="rect">
                       <a:avLst/>

</xml_diff>

<commit_message>
Docker Network Load balancer
</commit_message>
<xml_diff>
--- a/Docker-Cheat-Sheet-Word.docx
+++ b/Docker-Cheat-Sheet-Word.docx
@@ -1,6 +1,6 @@
 
 <file path=word/document.xml><?xml version="1.0" encoding="utf-8"?>
-<w:document xmlns:wpc="http://schemas.microsoft.com/office/word/2010/wordprocessingCanvas" xmlns:cx="http://schemas.microsoft.com/office/drawing/2014/chartex" xmlns:cx1="http://schemas.microsoft.com/office/drawing/2015/9/8/chartex" xmlns:cx2="http://schemas.microsoft.com/office/drawing/2015/10/21/chartex" xmlns:cx3="http://schemas.microsoft.com/office/drawing/2016/5/9/chartex" xmlns:cx4="http://schemas.microsoft.com/office/drawing/2016/5/10/chartex" xmlns:cx5="http://schemas.microsoft.com/office/drawing/2016/5/11/chartex" xmlns:cx6="http://schemas.microsoft.com/office/drawing/2016/5/12/chartex" xmlns:cx7="http://schemas.microsoft.com/office/drawing/2016/5/13/chartex" xmlns:cx8="http://schemas.microsoft.com/office/drawing/2016/5/14/chartex" xmlns:mc="http://schemas.openxmlformats.org/markup-compatibility/2006" xmlns:aink="http://schemas.microsoft.com/office/drawing/2016/ink" xmlns:am3d="http://schemas.microsoft.com/office/drawing/2017/model3d" xmlns:o="urn:schemas-microsoft-com:office:office" xmlns:oel="http://schemas.microsoft.com/office/2019/extlst" xmlns:r="http://schemas.openxmlformats.org/officeDocument/2006/relationships" xmlns:m="http://schemas.openxmlformats.org/officeDocument/2006/math" xmlns:v="urn:schemas-microsoft-com:vml" xmlns:wp14="http://schemas.microsoft.com/office/word/2010/wordprocessingDrawing" xmlns:wp="http://schemas.openxmlformats.org/drawingml/2006/wordprocessingDrawing" xmlns:w10="urn:schemas-microsoft-com:office:word" xmlns:w="http://schemas.openxmlformats.org/wordprocessingml/2006/main" xmlns:w14="http://schemas.microsoft.com/office/word/2010/wordml" xmlns:w15="http://schemas.microsoft.com/office/word/2012/wordml" xmlns:w16cex="http://schemas.microsoft.com/office/word/2018/wordml/cex" xmlns:w16cid="http://schemas.microsoft.com/office/word/2016/wordml/cid" xmlns:w16="http://schemas.microsoft.com/office/word/2018/wordml" xmlns:w16sdtdh="http://schemas.microsoft.com/office/word/2020/wordml/sdtdatahash" xmlns:w16se="http://schemas.microsoft.com/office/word/2015/wordml/symex" xmlns:wpg="http://schemas.microsoft.com/office/word/2010/wordprocessingGroup" xmlns:wpi="http://schemas.microsoft.com/office/word/2010/wordprocessingInk" xmlns:wne="http://schemas.microsoft.com/office/word/2006/wordml" xmlns:wps="http://schemas.microsoft.com/office/word/2010/wordprocessingShape" mc:Ignorable="w14 w15 w16se w16cid w16 w16cex w16sdtdh wp14">
+<w:document xmlns:wpc="http://schemas.microsoft.com/office/word/2010/wordprocessingCanvas" xmlns:cx="http://schemas.microsoft.com/office/drawing/2014/chartex" xmlns:cx1="http://schemas.microsoft.com/office/drawing/2015/9/8/chartex" xmlns:cx2="http://schemas.microsoft.com/office/drawing/2015/10/21/chartex" xmlns:cx3="http://schemas.microsoft.com/office/drawing/2016/5/9/chartex" xmlns:cx4="http://schemas.microsoft.com/office/drawing/2016/5/10/chartex" xmlns:cx5="http://schemas.microsoft.com/office/drawing/2016/5/11/chartex" xmlns:cx6="http://schemas.microsoft.com/office/drawing/2016/5/12/chartex" xmlns:cx7="http://schemas.microsoft.com/office/drawing/2016/5/13/chartex" xmlns:cx8="http://schemas.microsoft.com/office/drawing/2016/5/14/chartex" xmlns:mc="http://schemas.openxmlformats.org/markup-compatibility/2006" xmlns:aink="http://schemas.microsoft.com/office/drawing/2016/ink" xmlns:am3d="http://schemas.microsoft.com/office/drawing/2017/model3d" xmlns:o="urn:schemas-microsoft-com:office:office" xmlns:oel="http://schemas.microsoft.com/office/2019/extlst" xmlns:r="http://schemas.openxmlformats.org/officeDocument/2006/relationships" xmlns:m="http://schemas.openxmlformats.org/officeDocument/2006/math" xmlns:v="urn:schemas-microsoft-com:vml" xmlns:wp14="http://schemas.microsoft.com/office/word/2010/wordprocessingDrawing" xmlns:wp="http://schemas.openxmlformats.org/drawingml/2006/wordprocessingDrawing" xmlns:w10="urn:schemas-microsoft-com:office:word" xmlns:w="http://schemas.openxmlformats.org/wordprocessingml/2006/main" xmlns:w14="http://schemas.microsoft.com/office/word/2010/wordml" xmlns:w15="http://schemas.microsoft.com/office/word/2012/wordml" xmlns:w16cex="http://schemas.microsoft.com/office/word/2018/wordml/cex" xmlns:w16cid="http://schemas.microsoft.com/office/word/2016/wordml/cid" xmlns:w16="http://schemas.microsoft.com/office/word/2018/wordml" xmlns:w16du="http://schemas.microsoft.com/office/word/2023/wordml/word16du" xmlns:w16sdtdh="http://schemas.microsoft.com/office/word/2020/wordml/sdtdatahash" xmlns:w16se="http://schemas.microsoft.com/office/word/2015/wordml/symex" xmlns:wpg="http://schemas.microsoft.com/office/word/2010/wordprocessingGroup" xmlns:wpi="http://schemas.microsoft.com/office/word/2010/wordprocessingInk" xmlns:wne="http://schemas.microsoft.com/office/word/2006/wordml" xmlns:wps="http://schemas.microsoft.com/office/word/2010/wordprocessingShape" mc:Ignorable="w14 w15 w16se w16cid w16 w16cex w16sdtdh w16du wp14">
   <w:body>
     <w:p>
       <w:r>
@@ -651,6 +651,233 @@
         </w:drawing>
       </w:r>
     </w:p>
+    <w:p>
+      <w:r>
+        <w:lastRenderedPageBreak/>
+        <w:drawing>
+          <wp:inline distT="0" distB="0" distL="0" distR="0" wp14:anchorId="14B02E4C" wp14:editId="1956976A">
+            <wp:extent cx="5731510" cy="2456180"/>
+            <wp:effectExtent l="0" t="0" r="2540" b="1270"/>
+            <wp:docPr id="1169765810" name="Obraz 1" descr="Obraz zawierający tekst, zrzut ekranu, Czcionka&#10;&#10;Opis wygenerowany automatycznie"/>
+            <wp:cNvGraphicFramePr>
+              <a:graphicFrameLocks xmlns:a="http://schemas.openxmlformats.org/drawingml/2006/main" noChangeAspect="1"/>
+            </wp:cNvGraphicFramePr>
+            <a:graphic xmlns:a="http://schemas.openxmlformats.org/drawingml/2006/main">
+              <a:graphicData uri="http://schemas.openxmlformats.org/drawingml/2006/picture">
+                <pic:pic xmlns:pic="http://schemas.openxmlformats.org/drawingml/2006/picture">
+                  <pic:nvPicPr>
+                    <pic:cNvPr id="1169765810" name="Obraz 1" descr="Obraz zawierający tekst, zrzut ekranu, Czcionka&#10;&#10;Opis wygenerowany automatycznie"/>
+                    <pic:cNvPicPr/>
+                  </pic:nvPicPr>
+                  <pic:blipFill>
+                    <a:blip r:embed="rId20"/>
+                    <a:stretch>
+                      <a:fillRect/>
+                    </a:stretch>
+                  </pic:blipFill>
+                  <pic:spPr>
+                    <a:xfrm>
+                      <a:off x="0" y="0"/>
+                      <a:ext cx="5731510" cy="2456180"/>
+                    </a:xfrm>
+                    <a:prstGeom prst="rect">
+                      <a:avLst/>
+                    </a:prstGeom>
+                  </pic:spPr>
+                </pic:pic>
+              </a:graphicData>
+            </a:graphic>
+          </wp:inline>
+        </w:drawing>
+      </w:r>
+      <w:r>
+        <w:drawing>
+          <wp:inline distT="0" distB="0" distL="0" distR="0" wp14:anchorId="630C67B5" wp14:editId="154612DD">
+            <wp:extent cx="5731510" cy="1830705"/>
+            <wp:effectExtent l="0" t="0" r="2540" b="0"/>
+            <wp:docPr id="887464404" name="Obraz 1" descr="Obraz zawierający tekst, zrzut ekranu, Czcionka&#10;&#10;Opis wygenerowany automatycznie"/>
+            <wp:cNvGraphicFramePr>
+              <a:graphicFrameLocks xmlns:a="http://schemas.openxmlformats.org/drawingml/2006/main" noChangeAspect="1"/>
+            </wp:cNvGraphicFramePr>
+            <a:graphic xmlns:a="http://schemas.openxmlformats.org/drawingml/2006/main">
+              <a:graphicData uri="http://schemas.openxmlformats.org/drawingml/2006/picture">
+                <pic:pic xmlns:pic="http://schemas.openxmlformats.org/drawingml/2006/picture">
+                  <pic:nvPicPr>
+                    <pic:cNvPr id="887464404" name="Obraz 1" descr="Obraz zawierający tekst, zrzut ekranu, Czcionka&#10;&#10;Opis wygenerowany automatycznie"/>
+                    <pic:cNvPicPr/>
+                  </pic:nvPicPr>
+                  <pic:blipFill>
+                    <a:blip r:embed="rId21"/>
+                    <a:stretch>
+                      <a:fillRect/>
+                    </a:stretch>
+                  </pic:blipFill>
+                  <pic:spPr>
+                    <a:xfrm>
+                      <a:off x="0" y="0"/>
+                      <a:ext cx="5731510" cy="1830705"/>
+                    </a:xfrm>
+                    <a:prstGeom prst="rect">
+                      <a:avLst/>
+                    </a:prstGeom>
+                  </pic:spPr>
+                </pic:pic>
+              </a:graphicData>
+            </a:graphic>
+          </wp:inline>
+        </w:drawing>
+      </w:r>
+      <w:r>
+        <w:drawing>
+          <wp:inline distT="0" distB="0" distL="0" distR="0" wp14:anchorId="38DE738A" wp14:editId="1EA534D2">
+            <wp:extent cx="5328682" cy="4527550"/>
+            <wp:effectExtent l="0" t="0" r="5715" b="6350"/>
+            <wp:docPr id="1916998733" name="Obraz 1" descr="Obraz zawierający tekst, zrzut ekranu, oprogramowanie, Oprogramowanie multimedialne&#10;&#10;Opis wygenerowany automatycznie"/>
+            <wp:cNvGraphicFramePr>
+              <a:graphicFrameLocks xmlns:a="http://schemas.openxmlformats.org/drawingml/2006/main" noChangeAspect="1"/>
+            </wp:cNvGraphicFramePr>
+            <a:graphic xmlns:a="http://schemas.openxmlformats.org/drawingml/2006/main">
+              <a:graphicData uri="http://schemas.openxmlformats.org/drawingml/2006/picture">
+                <pic:pic xmlns:pic="http://schemas.openxmlformats.org/drawingml/2006/picture">
+                  <pic:nvPicPr>
+                    <pic:cNvPr id="1916998733" name="Obraz 1" descr="Obraz zawierający tekst, zrzut ekranu, oprogramowanie, Oprogramowanie multimedialne&#10;&#10;Opis wygenerowany automatycznie"/>
+                    <pic:cNvPicPr/>
+                  </pic:nvPicPr>
+                  <pic:blipFill>
+                    <a:blip r:embed="rId22"/>
+                    <a:stretch>
+                      <a:fillRect/>
+                    </a:stretch>
+                  </pic:blipFill>
+                  <pic:spPr>
+                    <a:xfrm>
+                      <a:off x="0" y="0"/>
+                      <a:ext cx="5338996" cy="4536313"/>
+                    </a:xfrm>
+                    <a:prstGeom prst="rect">
+                      <a:avLst/>
+                    </a:prstGeom>
+                  </pic:spPr>
+                </pic:pic>
+              </a:graphicData>
+            </a:graphic>
+          </wp:inline>
+        </w:drawing>
+      </w:r>
+      <w:r>
+        <w:lastRenderedPageBreak/>
+        <w:drawing>
+          <wp:inline distT="0" distB="0" distL="0" distR="0" wp14:anchorId="5D07E99B" wp14:editId="28A6514F">
+            <wp:extent cx="5099050" cy="4638068"/>
+            <wp:effectExtent l="0" t="0" r="6350" b="0"/>
+            <wp:docPr id="1732756339" name="Obraz 1" descr="Obraz zawierający tekst, zrzut ekranu, Czcionka&#10;&#10;Opis wygenerowany automatycznie"/>
+            <wp:cNvGraphicFramePr>
+              <a:graphicFrameLocks xmlns:a="http://schemas.openxmlformats.org/drawingml/2006/main" noChangeAspect="1"/>
+            </wp:cNvGraphicFramePr>
+            <a:graphic xmlns:a="http://schemas.openxmlformats.org/drawingml/2006/main">
+              <a:graphicData uri="http://schemas.openxmlformats.org/drawingml/2006/picture">
+                <pic:pic xmlns:pic="http://schemas.openxmlformats.org/drawingml/2006/picture">
+                  <pic:nvPicPr>
+                    <pic:cNvPr id="1732756339" name="Obraz 1" descr="Obraz zawierający tekst, zrzut ekranu, Czcionka&#10;&#10;Opis wygenerowany automatycznie"/>
+                    <pic:cNvPicPr/>
+                  </pic:nvPicPr>
+                  <pic:blipFill>
+                    <a:blip r:embed="rId23"/>
+                    <a:stretch>
+                      <a:fillRect/>
+                    </a:stretch>
+                  </pic:blipFill>
+                  <pic:spPr>
+                    <a:xfrm>
+                      <a:off x="0" y="0"/>
+                      <a:ext cx="5106938" cy="4645243"/>
+                    </a:xfrm>
+                    <a:prstGeom prst="rect">
+                      <a:avLst/>
+                    </a:prstGeom>
+                  </pic:spPr>
+                </pic:pic>
+              </a:graphicData>
+            </a:graphic>
+          </wp:inline>
+        </w:drawing>
+      </w:r>
+      <w:r>
+        <w:drawing>
+          <wp:inline distT="0" distB="0" distL="0" distR="0" wp14:anchorId="71743EF3" wp14:editId="41DA5D96">
+            <wp:extent cx="5226050" cy="4179219"/>
+            <wp:effectExtent l="0" t="0" r="0" b="0"/>
+            <wp:docPr id="1557710006" name="Obraz 1" descr="Obraz zawierający tekst, zrzut ekranu, Czcionka&#10;&#10;Opis wygenerowany automatycznie"/>
+            <wp:cNvGraphicFramePr>
+              <a:graphicFrameLocks xmlns:a="http://schemas.openxmlformats.org/drawingml/2006/main" noChangeAspect="1"/>
+            </wp:cNvGraphicFramePr>
+            <a:graphic xmlns:a="http://schemas.openxmlformats.org/drawingml/2006/main">
+              <a:graphicData uri="http://schemas.openxmlformats.org/drawingml/2006/picture">
+                <pic:pic xmlns:pic="http://schemas.openxmlformats.org/drawingml/2006/picture">
+                  <pic:nvPicPr>
+                    <pic:cNvPr id="1557710006" name="Obraz 1" descr="Obraz zawierający tekst, zrzut ekranu, Czcionka&#10;&#10;Opis wygenerowany automatycznie"/>
+                    <pic:cNvPicPr/>
+                  </pic:nvPicPr>
+                  <pic:blipFill>
+                    <a:blip r:embed="rId24"/>
+                    <a:stretch>
+                      <a:fillRect/>
+                    </a:stretch>
+                  </pic:blipFill>
+                  <pic:spPr>
+                    <a:xfrm>
+                      <a:off x="0" y="0"/>
+                      <a:ext cx="5227328" cy="4180241"/>
+                    </a:xfrm>
+                    <a:prstGeom prst="rect">
+                      <a:avLst/>
+                    </a:prstGeom>
+                  </pic:spPr>
+                </pic:pic>
+              </a:graphicData>
+            </a:graphic>
+          </wp:inline>
+        </w:drawing>
+      </w:r>
+      <w:r>
+        <w:lastRenderedPageBreak/>
+        <w:drawing>
+          <wp:inline distT="0" distB="0" distL="0" distR="0" wp14:anchorId="130D0EC8" wp14:editId="61C3FE02">
+            <wp:extent cx="5731510" cy="4264660"/>
+            <wp:effectExtent l="0" t="0" r="2540" b="2540"/>
+            <wp:docPr id="325692839" name="Obraz 1" descr="Obraz zawierający tekst, zrzut ekranu, oprogramowanie, Czcionka&#10;&#10;Opis wygenerowany automatycznie"/>
+            <wp:cNvGraphicFramePr>
+              <a:graphicFrameLocks xmlns:a="http://schemas.openxmlformats.org/drawingml/2006/main" noChangeAspect="1"/>
+            </wp:cNvGraphicFramePr>
+            <a:graphic xmlns:a="http://schemas.openxmlformats.org/drawingml/2006/main">
+              <a:graphicData uri="http://schemas.openxmlformats.org/drawingml/2006/picture">
+                <pic:pic xmlns:pic="http://schemas.openxmlformats.org/drawingml/2006/picture">
+                  <pic:nvPicPr>
+                    <pic:cNvPr id="325692839" name="Obraz 1" descr="Obraz zawierający tekst, zrzut ekranu, oprogramowanie, Czcionka&#10;&#10;Opis wygenerowany automatycznie"/>
+                    <pic:cNvPicPr/>
+                  </pic:nvPicPr>
+                  <pic:blipFill>
+                    <a:blip r:embed="rId25"/>
+                    <a:stretch>
+                      <a:fillRect/>
+                    </a:stretch>
+                  </pic:blipFill>
+                  <pic:spPr>
+                    <a:xfrm>
+                      <a:off x="0" y="0"/>
+                      <a:ext cx="5731510" cy="4264660"/>
+                    </a:xfrm>
+                    <a:prstGeom prst="rect">
+                      <a:avLst/>
+                    </a:prstGeom>
+                  </pic:spPr>
+                </pic:pic>
+              </a:graphicData>
+            </a:graphic>
+          </wp:inline>
+        </w:drawing>
+      </w:r>
+    </w:p>
     <w:sectPr>
       <w:pgSz w:w="11906" w:h="16838"/>
       <w:pgMar w:top="1440" w:right="1440" w:bottom="1440" w:left="1440" w:header="708" w:footer="708" w:gutter="0"/>
@@ -662,7 +889,7 @@
 </file>
 
 <file path=word/styles.xml><?xml version="1.0" encoding="utf-8"?>
-<w:styles xmlns:mc="http://schemas.openxmlformats.org/markup-compatibility/2006" xmlns:r="http://schemas.openxmlformats.org/officeDocument/2006/relationships" xmlns:w="http://schemas.openxmlformats.org/wordprocessingml/2006/main" xmlns:w14="http://schemas.microsoft.com/office/word/2010/wordml" xmlns:w15="http://schemas.microsoft.com/office/word/2012/wordml" xmlns:w16cex="http://schemas.microsoft.com/office/word/2018/wordml/cex" xmlns:w16cid="http://schemas.microsoft.com/office/word/2016/wordml/cid" xmlns:w16="http://schemas.microsoft.com/office/word/2018/wordml" xmlns:w16sdtdh="http://schemas.microsoft.com/office/word/2020/wordml/sdtdatahash" xmlns:w16se="http://schemas.microsoft.com/office/word/2015/wordml/symex" mc:Ignorable="w14 w15 w16se w16cid w16 w16cex w16sdtdh">
+<w:styles xmlns:mc="http://schemas.openxmlformats.org/markup-compatibility/2006" xmlns:r="http://schemas.openxmlformats.org/officeDocument/2006/relationships" xmlns:w="http://schemas.openxmlformats.org/wordprocessingml/2006/main" xmlns:w14="http://schemas.microsoft.com/office/word/2010/wordml" xmlns:w15="http://schemas.microsoft.com/office/word/2012/wordml" xmlns:w16cex="http://schemas.microsoft.com/office/word/2018/wordml/cex" xmlns:w16cid="http://schemas.microsoft.com/office/word/2016/wordml/cid" xmlns:w16="http://schemas.microsoft.com/office/word/2018/wordml" xmlns:w16du="http://schemas.microsoft.com/office/word/2023/wordml/word16du" xmlns:w16sdtdh="http://schemas.microsoft.com/office/word/2020/wordml/sdtdatahash" xmlns:w16se="http://schemas.microsoft.com/office/word/2015/wordml/symex" mc:Ignorable="w14 w15 w16se w16cid w16 w16cex w16sdtdh w16du">
   <w:docDefaults>
     <w:rPrDefault>
       <w:rPr>
@@ -1058,15 +1285,15 @@
     <w:lsdException w:name="Unresolved Mention" w:semiHidden="1" w:unhideWhenUsed="1"/>
     <w:lsdException w:name="Smart Link" w:semiHidden="1" w:unhideWhenUsed="1"/>
   </w:latentStyles>
-  <w:style w:type="paragraph" w:default="1" w:styleId="Normal">
+  <w:style w:type="paragraph" w:default="1" w:styleId="Normalny">
     <w:name w:val="Normal"/>
     <w:qFormat/>
   </w:style>
-  <w:style w:type="paragraph" w:styleId="Heading1">
+  <w:style w:type="paragraph" w:styleId="Nagwek1">
     <w:name w:val="heading 1"/>
-    <w:basedOn w:val="Normal"/>
-    <w:next w:val="Normal"/>
-    <w:link w:val="Heading1Char"/>
+    <w:basedOn w:val="Normalny"/>
+    <w:next w:val="Normalny"/>
+    <w:link w:val="Nagwek1Znak"/>
     <w:uiPriority w:val="9"/>
     <w:qFormat/>
     <w:rsid w:val="00B83D9F"/>
@@ -1083,11 +1310,11 @@
       <w:szCs w:val="40"/>
     </w:rPr>
   </w:style>
-  <w:style w:type="paragraph" w:styleId="Heading2">
+  <w:style w:type="paragraph" w:styleId="Nagwek2">
     <w:name w:val="heading 2"/>
-    <w:basedOn w:val="Normal"/>
-    <w:next w:val="Normal"/>
-    <w:link w:val="Heading2Char"/>
+    <w:basedOn w:val="Normalny"/>
+    <w:next w:val="Normalny"/>
+    <w:link w:val="Nagwek2Znak"/>
     <w:uiPriority w:val="9"/>
     <w:semiHidden/>
     <w:unhideWhenUsed/>
@@ -1106,11 +1333,11 @@
       <w:szCs w:val="32"/>
     </w:rPr>
   </w:style>
-  <w:style w:type="paragraph" w:styleId="Heading3">
+  <w:style w:type="paragraph" w:styleId="Nagwek3">
     <w:name w:val="heading 3"/>
-    <w:basedOn w:val="Normal"/>
-    <w:next w:val="Normal"/>
-    <w:link w:val="Heading3Char"/>
+    <w:basedOn w:val="Normalny"/>
+    <w:next w:val="Normalny"/>
+    <w:link w:val="Nagwek3Znak"/>
     <w:uiPriority w:val="9"/>
     <w:semiHidden/>
     <w:unhideWhenUsed/>
@@ -1129,11 +1356,11 @@
       <w:szCs w:val="28"/>
     </w:rPr>
   </w:style>
-  <w:style w:type="paragraph" w:styleId="Heading4">
+  <w:style w:type="paragraph" w:styleId="Nagwek4">
     <w:name w:val="heading 4"/>
-    <w:basedOn w:val="Normal"/>
-    <w:next w:val="Normal"/>
-    <w:link w:val="Heading4Char"/>
+    <w:basedOn w:val="Normalny"/>
+    <w:next w:val="Normalny"/>
+    <w:link w:val="Nagwek4Znak"/>
     <w:uiPriority w:val="9"/>
     <w:semiHidden/>
     <w:unhideWhenUsed/>
@@ -1152,11 +1379,11 @@
       <w:color w:val="0F4761" w:themeColor="accent1" w:themeShade="BF"/>
     </w:rPr>
   </w:style>
-  <w:style w:type="paragraph" w:styleId="Heading5">
+  <w:style w:type="paragraph" w:styleId="Nagwek5">
     <w:name w:val="heading 5"/>
-    <w:basedOn w:val="Normal"/>
-    <w:next w:val="Normal"/>
-    <w:link w:val="Heading5Char"/>
+    <w:basedOn w:val="Normalny"/>
+    <w:next w:val="Normalny"/>
+    <w:link w:val="Nagwek5Znak"/>
     <w:uiPriority w:val="9"/>
     <w:semiHidden/>
     <w:unhideWhenUsed/>
@@ -1173,11 +1400,11 @@
       <w:color w:val="0F4761" w:themeColor="accent1" w:themeShade="BF"/>
     </w:rPr>
   </w:style>
-  <w:style w:type="paragraph" w:styleId="Heading6">
+  <w:style w:type="paragraph" w:styleId="Nagwek6">
     <w:name w:val="heading 6"/>
-    <w:basedOn w:val="Normal"/>
-    <w:next w:val="Normal"/>
-    <w:link w:val="Heading6Char"/>
+    <w:basedOn w:val="Normalny"/>
+    <w:next w:val="Normalny"/>
+    <w:link w:val="Nagwek6Znak"/>
     <w:uiPriority w:val="9"/>
     <w:semiHidden/>
     <w:unhideWhenUsed/>
@@ -1196,11 +1423,11 @@
       <w:color w:val="595959" w:themeColor="text1" w:themeTint="A6"/>
     </w:rPr>
   </w:style>
-  <w:style w:type="paragraph" w:styleId="Heading7">
+  <w:style w:type="paragraph" w:styleId="Nagwek7">
     <w:name w:val="heading 7"/>
-    <w:basedOn w:val="Normal"/>
-    <w:next w:val="Normal"/>
-    <w:link w:val="Heading7Char"/>
+    <w:basedOn w:val="Normalny"/>
+    <w:next w:val="Normalny"/>
+    <w:link w:val="Nagwek7Znak"/>
     <w:uiPriority w:val="9"/>
     <w:semiHidden/>
     <w:unhideWhenUsed/>
@@ -1217,11 +1444,11 @@
       <w:color w:val="595959" w:themeColor="text1" w:themeTint="A6"/>
     </w:rPr>
   </w:style>
-  <w:style w:type="paragraph" w:styleId="Heading8">
+  <w:style w:type="paragraph" w:styleId="Nagwek8">
     <w:name w:val="heading 8"/>
-    <w:basedOn w:val="Normal"/>
-    <w:next w:val="Normal"/>
-    <w:link w:val="Heading8Char"/>
+    <w:basedOn w:val="Normalny"/>
+    <w:next w:val="Normalny"/>
+    <w:link w:val="Nagwek8Znak"/>
     <w:uiPriority w:val="9"/>
     <w:semiHidden/>
     <w:unhideWhenUsed/>
@@ -1240,11 +1467,11 @@
       <w:color w:val="272727" w:themeColor="text1" w:themeTint="D8"/>
     </w:rPr>
   </w:style>
-  <w:style w:type="paragraph" w:styleId="Heading9">
+  <w:style w:type="paragraph" w:styleId="Nagwek9">
     <w:name w:val="heading 9"/>
-    <w:basedOn w:val="Normal"/>
-    <w:next w:val="Normal"/>
-    <w:link w:val="Heading9Char"/>
+    <w:basedOn w:val="Normalny"/>
+    <w:next w:val="Normalny"/>
+    <w:link w:val="Nagwek9Znak"/>
     <w:uiPriority w:val="9"/>
     <w:semiHidden/>
     <w:unhideWhenUsed/>
@@ -1261,13 +1488,13 @@
       <w:color w:val="272727" w:themeColor="text1" w:themeTint="D8"/>
     </w:rPr>
   </w:style>
-  <w:style w:type="character" w:default="1" w:styleId="DefaultParagraphFont">
+  <w:style w:type="character" w:default="1" w:styleId="Domylnaczcionkaakapitu">
     <w:name w:val="Default Paragraph Font"/>
     <w:uiPriority w:val="1"/>
     <w:semiHidden/>
     <w:unhideWhenUsed/>
   </w:style>
-  <w:style w:type="table" w:default="1" w:styleId="TableNormal">
+  <w:style w:type="table" w:default="1" w:styleId="Standardowy">
     <w:name w:val="Normal Table"/>
     <w:uiPriority w:val="99"/>
     <w:semiHidden/>
@@ -1282,16 +1509,16 @@
       </w:tblCellMar>
     </w:tblPr>
   </w:style>
-  <w:style w:type="numbering" w:default="1" w:styleId="NoList">
+  <w:style w:type="numbering" w:default="1" w:styleId="Bezlisty">
     <w:name w:val="No List"/>
     <w:uiPriority w:val="99"/>
     <w:semiHidden/>
     <w:unhideWhenUsed/>
   </w:style>
-  <w:style w:type="character" w:customStyle="1" w:styleId="Heading1Char">
-    <w:name w:val="Heading 1 Char"/>
-    <w:basedOn w:val="DefaultParagraphFont"/>
-    <w:link w:val="Heading1"/>
+  <w:style w:type="character" w:customStyle="1" w:styleId="Nagwek1Znak">
+    <w:name w:val="Nagłówek 1 Znak"/>
+    <w:basedOn w:val="Domylnaczcionkaakapitu"/>
+    <w:link w:val="Nagwek1"/>
     <w:uiPriority w:val="9"/>
     <w:rsid w:val="00B83D9F"/>
     <w:rPr>
@@ -1301,10 +1528,10 @@
       <w:szCs w:val="40"/>
     </w:rPr>
   </w:style>
-  <w:style w:type="character" w:customStyle="1" w:styleId="Heading2Char">
-    <w:name w:val="Heading 2 Char"/>
-    <w:basedOn w:val="DefaultParagraphFont"/>
-    <w:link w:val="Heading2"/>
+  <w:style w:type="character" w:customStyle="1" w:styleId="Nagwek2Znak">
+    <w:name w:val="Nagłówek 2 Znak"/>
+    <w:basedOn w:val="Domylnaczcionkaakapitu"/>
+    <w:link w:val="Nagwek2"/>
     <w:uiPriority w:val="9"/>
     <w:semiHidden/>
     <w:rsid w:val="00B83D9F"/>
@@ -1315,10 +1542,10 @@
       <w:szCs w:val="32"/>
     </w:rPr>
   </w:style>
-  <w:style w:type="character" w:customStyle="1" w:styleId="Heading3Char">
-    <w:name w:val="Heading 3 Char"/>
-    <w:basedOn w:val="DefaultParagraphFont"/>
-    <w:link w:val="Heading3"/>
+  <w:style w:type="character" w:customStyle="1" w:styleId="Nagwek3Znak">
+    <w:name w:val="Nagłówek 3 Znak"/>
+    <w:basedOn w:val="Domylnaczcionkaakapitu"/>
+    <w:link w:val="Nagwek3"/>
     <w:uiPriority w:val="9"/>
     <w:semiHidden/>
     <w:rsid w:val="00B83D9F"/>
@@ -1329,10 +1556,10 @@
       <w:szCs w:val="28"/>
     </w:rPr>
   </w:style>
-  <w:style w:type="character" w:customStyle="1" w:styleId="Heading4Char">
-    <w:name w:val="Heading 4 Char"/>
-    <w:basedOn w:val="DefaultParagraphFont"/>
-    <w:link w:val="Heading4"/>
+  <w:style w:type="character" w:customStyle="1" w:styleId="Nagwek4Znak">
+    <w:name w:val="Nagłówek 4 Znak"/>
+    <w:basedOn w:val="Domylnaczcionkaakapitu"/>
+    <w:link w:val="Nagwek4"/>
     <w:uiPriority w:val="9"/>
     <w:semiHidden/>
     <w:rsid w:val="00B83D9F"/>
@@ -1343,10 +1570,10 @@
       <w:color w:val="0F4761" w:themeColor="accent1" w:themeShade="BF"/>
     </w:rPr>
   </w:style>
-  <w:style w:type="character" w:customStyle="1" w:styleId="Heading5Char">
-    <w:name w:val="Heading 5 Char"/>
-    <w:basedOn w:val="DefaultParagraphFont"/>
-    <w:link w:val="Heading5"/>
+  <w:style w:type="character" w:customStyle="1" w:styleId="Nagwek5Znak">
+    <w:name w:val="Nagłówek 5 Znak"/>
+    <w:basedOn w:val="Domylnaczcionkaakapitu"/>
+    <w:link w:val="Nagwek5"/>
     <w:uiPriority w:val="9"/>
     <w:semiHidden/>
     <w:rsid w:val="00B83D9F"/>
@@ -1355,10 +1582,10 @@
       <w:color w:val="0F4761" w:themeColor="accent1" w:themeShade="BF"/>
     </w:rPr>
   </w:style>
-  <w:style w:type="character" w:customStyle="1" w:styleId="Heading6Char">
-    <w:name w:val="Heading 6 Char"/>
-    <w:basedOn w:val="DefaultParagraphFont"/>
-    <w:link w:val="Heading6"/>
+  <w:style w:type="character" w:customStyle="1" w:styleId="Nagwek6Znak">
+    <w:name w:val="Nagłówek 6 Znak"/>
+    <w:basedOn w:val="Domylnaczcionkaakapitu"/>
+    <w:link w:val="Nagwek6"/>
     <w:uiPriority w:val="9"/>
     <w:semiHidden/>
     <w:rsid w:val="00B83D9F"/>
@@ -1369,10 +1596,10 @@
       <w:color w:val="595959" w:themeColor="text1" w:themeTint="A6"/>
     </w:rPr>
   </w:style>
-  <w:style w:type="character" w:customStyle="1" w:styleId="Heading7Char">
-    <w:name w:val="Heading 7 Char"/>
-    <w:basedOn w:val="DefaultParagraphFont"/>
-    <w:link w:val="Heading7"/>
+  <w:style w:type="character" w:customStyle="1" w:styleId="Nagwek7Znak">
+    <w:name w:val="Nagłówek 7 Znak"/>
+    <w:basedOn w:val="Domylnaczcionkaakapitu"/>
+    <w:link w:val="Nagwek7"/>
     <w:uiPriority w:val="9"/>
     <w:semiHidden/>
     <w:rsid w:val="00B83D9F"/>
@@ -1381,10 +1608,10 @@
       <w:color w:val="595959" w:themeColor="text1" w:themeTint="A6"/>
     </w:rPr>
   </w:style>
-  <w:style w:type="character" w:customStyle="1" w:styleId="Heading8Char">
-    <w:name w:val="Heading 8 Char"/>
-    <w:basedOn w:val="DefaultParagraphFont"/>
-    <w:link w:val="Heading8"/>
+  <w:style w:type="character" w:customStyle="1" w:styleId="Nagwek8Znak">
+    <w:name w:val="Nagłówek 8 Znak"/>
+    <w:basedOn w:val="Domylnaczcionkaakapitu"/>
+    <w:link w:val="Nagwek8"/>
     <w:uiPriority w:val="9"/>
     <w:semiHidden/>
     <w:rsid w:val="00B83D9F"/>
@@ -1395,10 +1622,10 @@
       <w:color w:val="272727" w:themeColor="text1" w:themeTint="D8"/>
     </w:rPr>
   </w:style>
-  <w:style w:type="character" w:customStyle="1" w:styleId="Heading9Char">
-    <w:name w:val="Heading 9 Char"/>
-    <w:basedOn w:val="DefaultParagraphFont"/>
-    <w:link w:val="Heading9"/>
+  <w:style w:type="character" w:customStyle="1" w:styleId="Nagwek9Znak">
+    <w:name w:val="Nagłówek 9 Znak"/>
+    <w:basedOn w:val="Domylnaczcionkaakapitu"/>
+    <w:link w:val="Nagwek9"/>
     <w:uiPriority w:val="9"/>
     <w:semiHidden/>
     <w:rsid w:val="00B83D9F"/>
@@ -1407,11 +1634,11 @@
       <w:color w:val="272727" w:themeColor="text1" w:themeTint="D8"/>
     </w:rPr>
   </w:style>
-  <w:style w:type="paragraph" w:styleId="Title">
+  <w:style w:type="paragraph" w:styleId="Tytu">
     <w:name w:val="Title"/>
-    <w:basedOn w:val="Normal"/>
-    <w:next w:val="Normal"/>
-    <w:link w:val="TitleChar"/>
+    <w:basedOn w:val="Normalny"/>
+    <w:next w:val="Normalny"/>
+    <w:link w:val="TytuZnak"/>
     <w:uiPriority w:val="10"/>
     <w:qFormat/>
     <w:rsid w:val="00B83D9F"/>
@@ -1427,10 +1654,10 @@
       <w:szCs w:val="56"/>
     </w:rPr>
   </w:style>
-  <w:style w:type="character" w:customStyle="1" w:styleId="TitleChar">
-    <w:name w:val="Title Char"/>
-    <w:basedOn w:val="DefaultParagraphFont"/>
-    <w:link w:val="Title"/>
+  <w:style w:type="character" w:customStyle="1" w:styleId="TytuZnak">
+    <w:name w:val="Tytuł Znak"/>
+    <w:basedOn w:val="Domylnaczcionkaakapitu"/>
+    <w:link w:val="Tytu"/>
     <w:uiPriority w:val="10"/>
     <w:rsid w:val="00B83D9F"/>
     <w:rPr>
@@ -1441,11 +1668,11 @@
       <w:szCs w:val="56"/>
     </w:rPr>
   </w:style>
-  <w:style w:type="paragraph" w:styleId="Subtitle">
+  <w:style w:type="paragraph" w:styleId="Podtytu">
     <w:name w:val="Subtitle"/>
-    <w:basedOn w:val="Normal"/>
-    <w:next w:val="Normal"/>
-    <w:link w:val="SubtitleChar"/>
+    <w:basedOn w:val="Normalny"/>
+    <w:next w:val="Normalny"/>
+    <w:link w:val="PodtytuZnak"/>
     <w:uiPriority w:val="11"/>
     <w:qFormat/>
     <w:rsid w:val="00B83D9F"/>
@@ -1462,10 +1689,10 @@
       <w:szCs w:val="28"/>
     </w:rPr>
   </w:style>
-  <w:style w:type="character" w:customStyle="1" w:styleId="SubtitleChar">
-    <w:name w:val="Subtitle Char"/>
-    <w:basedOn w:val="DefaultParagraphFont"/>
-    <w:link w:val="Subtitle"/>
+  <w:style w:type="character" w:customStyle="1" w:styleId="PodtytuZnak">
+    <w:name w:val="Podtytuł Znak"/>
+    <w:basedOn w:val="Domylnaczcionkaakapitu"/>
+    <w:link w:val="Podtytu"/>
     <w:uiPriority w:val="11"/>
     <w:rsid w:val="00B83D9F"/>
     <w:rPr>
@@ -1476,11 +1703,11 @@
       <w:szCs w:val="28"/>
     </w:rPr>
   </w:style>
-  <w:style w:type="paragraph" w:styleId="Quote">
+  <w:style w:type="paragraph" w:styleId="Cytat">
     <w:name w:val="Quote"/>
-    <w:basedOn w:val="Normal"/>
-    <w:next w:val="Normal"/>
-    <w:link w:val="QuoteChar"/>
+    <w:basedOn w:val="Normalny"/>
+    <w:next w:val="Normalny"/>
+    <w:link w:val="CytatZnak"/>
     <w:uiPriority w:val="29"/>
     <w:qFormat/>
     <w:rsid w:val="00B83D9F"/>
@@ -1494,10 +1721,10 @@
       <w:color w:val="404040" w:themeColor="text1" w:themeTint="BF"/>
     </w:rPr>
   </w:style>
-  <w:style w:type="character" w:customStyle="1" w:styleId="QuoteChar">
-    <w:name w:val="Quote Char"/>
-    <w:basedOn w:val="DefaultParagraphFont"/>
-    <w:link w:val="Quote"/>
+  <w:style w:type="character" w:customStyle="1" w:styleId="CytatZnak">
+    <w:name w:val="Cytat Znak"/>
+    <w:basedOn w:val="Domylnaczcionkaakapitu"/>
+    <w:link w:val="Cytat"/>
     <w:uiPriority w:val="29"/>
     <w:rsid w:val="00B83D9F"/>
     <w:rPr>
@@ -1506,9 +1733,9 @@
       <w:color w:val="404040" w:themeColor="text1" w:themeTint="BF"/>
     </w:rPr>
   </w:style>
-  <w:style w:type="paragraph" w:styleId="ListParagraph">
+  <w:style w:type="paragraph" w:styleId="Akapitzlist">
     <w:name w:val="List Paragraph"/>
-    <w:basedOn w:val="Normal"/>
+    <w:basedOn w:val="Normalny"/>
     <w:uiPriority w:val="34"/>
     <w:qFormat/>
     <w:rsid w:val="00B83D9F"/>
@@ -1517,9 +1744,9 @@
       <w:contextualSpacing/>
     </w:pPr>
   </w:style>
-  <w:style w:type="character" w:styleId="IntenseEmphasis">
+  <w:style w:type="character" w:styleId="Wyrnienieintensywne">
     <w:name w:val="Intense Emphasis"/>
-    <w:basedOn w:val="DefaultParagraphFont"/>
+    <w:basedOn w:val="Domylnaczcionkaakapitu"/>
     <w:uiPriority w:val="21"/>
     <w:qFormat/>
     <w:rsid w:val="00B83D9F"/>
@@ -1529,11 +1756,11 @@
       <w:color w:val="0F4761" w:themeColor="accent1" w:themeShade="BF"/>
     </w:rPr>
   </w:style>
-  <w:style w:type="paragraph" w:styleId="IntenseQuote">
+  <w:style w:type="paragraph" w:styleId="Cytatintensywny">
     <w:name w:val="Intense Quote"/>
-    <w:basedOn w:val="Normal"/>
-    <w:next w:val="Normal"/>
-    <w:link w:val="IntenseQuoteChar"/>
+    <w:basedOn w:val="Normalny"/>
+    <w:next w:val="Normalny"/>
+    <w:link w:val="CytatintensywnyZnak"/>
     <w:uiPriority w:val="30"/>
     <w:qFormat/>
     <w:rsid w:val="00B83D9F"/>
@@ -1552,10 +1779,10 @@
       <w:color w:val="0F4761" w:themeColor="accent1" w:themeShade="BF"/>
     </w:rPr>
   </w:style>
-  <w:style w:type="character" w:customStyle="1" w:styleId="IntenseQuoteChar">
-    <w:name w:val="Intense Quote Char"/>
-    <w:basedOn w:val="DefaultParagraphFont"/>
-    <w:link w:val="IntenseQuote"/>
+  <w:style w:type="character" w:customStyle="1" w:styleId="CytatintensywnyZnak">
+    <w:name w:val="Cytat intensywny Znak"/>
+    <w:basedOn w:val="Domylnaczcionkaakapitu"/>
+    <w:link w:val="Cytatintensywny"/>
     <w:uiPriority w:val="30"/>
     <w:rsid w:val="00B83D9F"/>
     <w:rPr>
@@ -1564,9 +1791,9 @@
       <w:color w:val="0F4761" w:themeColor="accent1" w:themeShade="BF"/>
     </w:rPr>
   </w:style>
-  <w:style w:type="character" w:styleId="IntenseReference">
+  <w:style w:type="character" w:styleId="Odwoanieintensywne">
     <w:name w:val="Intense Reference"/>
-    <w:basedOn w:val="DefaultParagraphFont"/>
+    <w:basedOn w:val="Domylnaczcionkaakapitu"/>
     <w:uiPriority w:val="32"/>
     <w:qFormat/>
     <w:rsid w:val="00B83D9F"/>

</xml_diff>

<commit_message>
Dockerhub build, push, pull
</commit_message>
<xml_diff>
--- a/Docker-Cheat-Sheet-Word.docx
+++ b/Docker-Cheat-Sheet-Word.docx
@@ -1395,7 +1395,15 @@
     </w:p>
     <w:p>
       <w:r>
-        <w:t>FROM debian:stable-slim</w:t>
+        <w:t xml:space="preserve">FROM </w:t>
+      </w:r>
+      <w:proofErr w:type="gramStart"/>
+      <w:r>
+        <w:t>debian:stable</w:t>
+      </w:r>
+      <w:proofErr w:type="gramEnd"/>
+      <w:r>
+        <w:t>-slim</w:t>
       </w:r>
     </w:p>
     <w:p>
@@ -1425,13 +1433,23 @@
     </w:p>
     <w:p>
       <w:r>
-        <w:t>RUN apt update</w:t>
-      </w:r>
+        <w:t xml:space="preserve">RUN apt </w:t>
+      </w:r>
+      <w:proofErr w:type="gramStart"/>
+      <w:r>
+        <w:t>update</w:t>
+      </w:r>
+      <w:proofErr w:type="gramEnd"/>
     </w:p>
     <w:p>
       <w:r>
-        <w:t>RUN apt upgrade -y</w:t>
-      </w:r>
+        <w:t>RUN apt upgrade -</w:t>
+      </w:r>
+      <w:proofErr w:type="gramStart"/>
+      <w:r>
+        <w:t>y</w:t>
+      </w:r>
+      <w:proofErr w:type="gramEnd"/>
     </w:p>
     <w:p>
       <w:r>
@@ -1440,8 +1458,13 @@
     </w:p>
     <w:p>
       <w:r>
-        <w:t>RUN apt install -y build-essential zlib1g-dev libncurses5-dev libgdbm-dev libnss3-dev libssl-dev libreadline-dev libffi-dev libsqlite3-dev wget libbz2-dev</w:t>
-      </w:r>
+        <w:t>RUN apt install -y build-essential zlib1g-dev libncurses5-dev libgdbm-dev libnss3-dev libssl-dev libreadline-dev libffi-dev libsqlite3-dev wget libbz2-</w:t>
+      </w:r>
+      <w:proofErr w:type="gramStart"/>
+      <w:r>
+        <w:t>dev</w:t>
+      </w:r>
+      <w:proofErr w:type="gramEnd"/>
     </w:p>
     <w:p>
       <w:r>
@@ -1466,7 +1489,15 @@
     </w:p>
     <w:p>
       <w:r>
-        <w:t>RUN cd Python-3.10.8 &amp;&amp; ./configure --enable-optimizations &amp;&amp; make &amp;&amp; make altinstall</w:t>
+        <w:t>RUN cd Python-3.10.8 &amp;</w:t>
+      </w:r>
+      <w:proofErr w:type="gramStart"/>
+      <w:r>
+        <w:t>&amp; .</w:t>
+      </w:r>
+      <w:proofErr w:type="gramEnd"/>
+      <w:r>
+        <w:t>/configure --enable-optimizations &amp;&amp; make &amp;&amp; make altinstall</w:t>
       </w:r>
     </w:p>
     <w:p>
@@ -1561,7 +1592,277 @@
         </w:drawing>
       </w:r>
     </w:p>
-    <w:p/>
+    <w:p>
+      <w:r>
+        <w:rPr>
+          <w:noProof/>
+        </w:rPr>
+        <w:lastRenderedPageBreak/>
+        <w:drawing>
+          <wp:inline distT="0" distB="0" distL="0" distR="0" wp14:anchorId="67D1B3F6" wp14:editId="52985B43">
+            <wp:extent cx="5731510" cy="4229735"/>
+            <wp:effectExtent l="0" t="0" r="2540" b="0"/>
+            <wp:docPr id="205812341" name="Picture 1" descr="A screenshot of a computer&#10;&#10;Description automatically generated"/>
+            <wp:cNvGraphicFramePr>
+              <a:graphicFrameLocks xmlns:a="http://schemas.openxmlformats.org/drawingml/2006/main" noChangeAspect="1"/>
+            </wp:cNvGraphicFramePr>
+            <a:graphic xmlns:a="http://schemas.openxmlformats.org/drawingml/2006/main">
+              <a:graphicData uri="http://schemas.openxmlformats.org/drawingml/2006/picture">
+                <pic:pic xmlns:pic="http://schemas.openxmlformats.org/drawingml/2006/picture">
+                  <pic:nvPicPr>
+                    <pic:cNvPr id="205812341" name="Picture 1" descr="A screenshot of a computer&#10;&#10;Description automatically generated"/>
+                    <pic:cNvPicPr/>
+                  </pic:nvPicPr>
+                  <pic:blipFill>
+                    <a:blip r:embed="rId40"/>
+                    <a:stretch>
+                      <a:fillRect/>
+                    </a:stretch>
+                  </pic:blipFill>
+                  <pic:spPr>
+                    <a:xfrm>
+                      <a:off x="0" y="0"/>
+                      <a:ext cx="5731510" cy="4229735"/>
+                    </a:xfrm>
+                    <a:prstGeom prst="rect">
+                      <a:avLst/>
+                    </a:prstGeom>
+                  </pic:spPr>
+                </pic:pic>
+              </a:graphicData>
+            </a:graphic>
+          </wp:inline>
+        </w:drawing>
+      </w:r>
+      <w:r>
+        <w:rPr>
+          <w:noProof/>
+        </w:rPr>
+        <w:drawing>
+          <wp:inline distT="0" distB="0" distL="0" distR="0" wp14:anchorId="038B52AC" wp14:editId="2D1387A6">
+            <wp:extent cx="5731510" cy="3148965"/>
+            <wp:effectExtent l="0" t="0" r="2540" b="0"/>
+            <wp:docPr id="1247204466" name="Picture 1" descr="A screenshot of a computer&#10;&#10;Description automatically generated"/>
+            <wp:cNvGraphicFramePr>
+              <a:graphicFrameLocks xmlns:a="http://schemas.openxmlformats.org/drawingml/2006/main" noChangeAspect="1"/>
+            </wp:cNvGraphicFramePr>
+            <a:graphic xmlns:a="http://schemas.openxmlformats.org/drawingml/2006/main">
+              <a:graphicData uri="http://schemas.openxmlformats.org/drawingml/2006/picture">
+                <pic:pic xmlns:pic="http://schemas.openxmlformats.org/drawingml/2006/picture">
+                  <pic:nvPicPr>
+                    <pic:cNvPr id="1247204466" name="Picture 1" descr="A screenshot of a computer&#10;&#10;Description automatically generated"/>
+                    <pic:cNvPicPr/>
+                  </pic:nvPicPr>
+                  <pic:blipFill>
+                    <a:blip r:embed="rId41"/>
+                    <a:stretch>
+                      <a:fillRect/>
+                    </a:stretch>
+                  </pic:blipFill>
+                  <pic:spPr>
+                    <a:xfrm>
+                      <a:off x="0" y="0"/>
+                      <a:ext cx="5731510" cy="3148965"/>
+                    </a:xfrm>
+                    <a:prstGeom prst="rect">
+                      <a:avLst/>
+                    </a:prstGeom>
+                  </pic:spPr>
+                </pic:pic>
+              </a:graphicData>
+            </a:graphic>
+          </wp:inline>
+        </w:drawing>
+      </w:r>
+      <w:r>
+        <w:rPr>
+          <w:noProof/>
+        </w:rPr>
+        <w:lastRenderedPageBreak/>
+        <w:drawing>
+          <wp:inline distT="0" distB="0" distL="0" distR="0" wp14:anchorId="39162959" wp14:editId="6C99D81D">
+            <wp:extent cx="5731510" cy="4141470"/>
+            <wp:effectExtent l="0" t="0" r="2540" b="0"/>
+            <wp:docPr id="1320246597" name="Picture 1" descr="A screen shot of a computer&#10;&#10;Description automatically generated"/>
+            <wp:cNvGraphicFramePr>
+              <a:graphicFrameLocks xmlns:a="http://schemas.openxmlformats.org/drawingml/2006/main" noChangeAspect="1"/>
+            </wp:cNvGraphicFramePr>
+            <a:graphic xmlns:a="http://schemas.openxmlformats.org/drawingml/2006/main">
+              <a:graphicData uri="http://schemas.openxmlformats.org/drawingml/2006/picture">
+                <pic:pic xmlns:pic="http://schemas.openxmlformats.org/drawingml/2006/picture">
+                  <pic:nvPicPr>
+                    <pic:cNvPr id="1320246597" name="Picture 1" descr="A screen shot of a computer&#10;&#10;Description automatically generated"/>
+                    <pic:cNvPicPr/>
+                  </pic:nvPicPr>
+                  <pic:blipFill>
+                    <a:blip r:embed="rId42"/>
+                    <a:stretch>
+                      <a:fillRect/>
+                    </a:stretch>
+                  </pic:blipFill>
+                  <pic:spPr>
+                    <a:xfrm>
+                      <a:off x="0" y="0"/>
+                      <a:ext cx="5731510" cy="4141470"/>
+                    </a:xfrm>
+                    <a:prstGeom prst="rect">
+                      <a:avLst/>
+                    </a:prstGeom>
+                  </pic:spPr>
+                </pic:pic>
+              </a:graphicData>
+            </a:graphic>
+          </wp:inline>
+        </w:drawing>
+      </w:r>
+    </w:p>
+    <w:p>
+      <w:pPr>
+        <w:rPr>
+          <w:lang w:val="pl-PL"/>
+        </w:rPr>
+      </w:pPr>
+      <w:r>
+        <w:rPr>
+          <w:lang w:val="pl-PL"/>
+        </w:rPr>
+        <w:t>Ważna rzecz, skoro nasz Dockerfile ma COPY binarny plik stworz</w:t>
+      </w:r>
+      <w:r>
+        <w:rPr>
+          <w:lang w:val="pl-PL"/>
+        </w:rPr>
+        <w:t>ony przy pomocy „go build” to zmieniniając kod, musimy ponownie zrobić „go build”.</w:t>
+      </w:r>
+      <w:r>
+        <w:rPr>
+          <w:noProof/>
+        </w:rPr>
+        <w:drawing>
+          <wp:inline distT="0" distB="0" distL="0" distR="0" wp14:anchorId="609649AC" wp14:editId="79B808D6">
+            <wp:extent cx="5731510" cy="3037840"/>
+            <wp:effectExtent l="0" t="0" r="2540" b="0"/>
+            <wp:docPr id="2039961473" name="Picture 1" descr="A screenshot of a computer&#10;&#10;Description automatically generated"/>
+            <wp:cNvGraphicFramePr>
+              <a:graphicFrameLocks xmlns:a="http://schemas.openxmlformats.org/drawingml/2006/main" noChangeAspect="1"/>
+            </wp:cNvGraphicFramePr>
+            <a:graphic xmlns:a="http://schemas.openxmlformats.org/drawingml/2006/main">
+              <a:graphicData uri="http://schemas.openxmlformats.org/drawingml/2006/picture">
+                <pic:pic xmlns:pic="http://schemas.openxmlformats.org/drawingml/2006/picture">
+                  <pic:nvPicPr>
+                    <pic:cNvPr id="2039961473" name="Picture 1" descr="A screenshot of a computer&#10;&#10;Description automatically generated"/>
+                    <pic:cNvPicPr/>
+                  </pic:nvPicPr>
+                  <pic:blipFill>
+                    <a:blip r:embed="rId43"/>
+                    <a:stretch>
+                      <a:fillRect/>
+                    </a:stretch>
+                  </pic:blipFill>
+                  <pic:spPr>
+                    <a:xfrm>
+                      <a:off x="0" y="0"/>
+                      <a:ext cx="5731510" cy="3037840"/>
+                    </a:xfrm>
+                    <a:prstGeom prst="rect">
+                      <a:avLst/>
+                    </a:prstGeom>
+                  </pic:spPr>
+                </pic:pic>
+              </a:graphicData>
+            </a:graphic>
+          </wp:inline>
+        </w:drawing>
+      </w:r>
+      <w:r>
+        <w:rPr>
+          <w:noProof/>
+        </w:rPr>
+        <w:lastRenderedPageBreak/>
+        <w:drawing>
+          <wp:inline distT="0" distB="0" distL="0" distR="0" wp14:anchorId="081AC43D" wp14:editId="3F32B652">
+            <wp:extent cx="5731510" cy="2366645"/>
+            <wp:effectExtent l="0" t="0" r="2540" b="0"/>
+            <wp:docPr id="860150231" name="Picture 1" descr="A screenshot of a computer&#10;&#10;Description automatically generated"/>
+            <wp:cNvGraphicFramePr>
+              <a:graphicFrameLocks xmlns:a="http://schemas.openxmlformats.org/drawingml/2006/main" noChangeAspect="1"/>
+            </wp:cNvGraphicFramePr>
+            <a:graphic xmlns:a="http://schemas.openxmlformats.org/drawingml/2006/main">
+              <a:graphicData uri="http://schemas.openxmlformats.org/drawingml/2006/picture">
+                <pic:pic xmlns:pic="http://schemas.openxmlformats.org/drawingml/2006/picture">
+                  <pic:nvPicPr>
+                    <pic:cNvPr id="860150231" name="Picture 1" descr="A screenshot of a computer&#10;&#10;Description automatically generated"/>
+                    <pic:cNvPicPr/>
+                  </pic:nvPicPr>
+                  <pic:blipFill>
+                    <a:blip r:embed="rId44"/>
+                    <a:stretch>
+                      <a:fillRect/>
+                    </a:stretch>
+                  </pic:blipFill>
+                  <pic:spPr>
+                    <a:xfrm>
+                      <a:off x="0" y="0"/>
+                      <a:ext cx="5731510" cy="2366645"/>
+                    </a:xfrm>
+                    <a:prstGeom prst="rect">
+                      <a:avLst/>
+                    </a:prstGeom>
+                  </pic:spPr>
+                </pic:pic>
+              </a:graphicData>
+            </a:graphic>
+          </wp:inline>
+        </w:drawing>
+      </w:r>
+      <w:r>
+        <w:rPr>
+          <w:noProof/>
+        </w:rPr>
+        <w:drawing>
+          <wp:inline distT="0" distB="0" distL="0" distR="0" wp14:anchorId="373B8052" wp14:editId="15D94488">
+            <wp:extent cx="5731510" cy="3763645"/>
+            <wp:effectExtent l="0" t="0" r="2540" b="8255"/>
+            <wp:docPr id="1795457936" name="Picture 1" descr="A screenshot of a computer&#10;&#10;Description automatically generated"/>
+            <wp:cNvGraphicFramePr>
+              <a:graphicFrameLocks xmlns:a="http://schemas.openxmlformats.org/drawingml/2006/main" noChangeAspect="1"/>
+            </wp:cNvGraphicFramePr>
+            <a:graphic xmlns:a="http://schemas.openxmlformats.org/drawingml/2006/main">
+              <a:graphicData uri="http://schemas.openxmlformats.org/drawingml/2006/picture">
+                <pic:pic xmlns:pic="http://schemas.openxmlformats.org/drawingml/2006/picture">
+                  <pic:nvPicPr>
+                    <pic:cNvPr id="1795457936" name="Picture 1" descr="A screenshot of a computer&#10;&#10;Description automatically generated"/>
+                    <pic:cNvPicPr/>
+                  </pic:nvPicPr>
+                  <pic:blipFill>
+                    <a:blip r:embed="rId45"/>
+                    <a:stretch>
+                      <a:fillRect/>
+                    </a:stretch>
+                  </pic:blipFill>
+                  <pic:spPr>
+                    <a:xfrm>
+                      <a:off x="0" y="0"/>
+                      <a:ext cx="5731510" cy="3763645"/>
+                    </a:xfrm>
+                    <a:prstGeom prst="rect">
+                      <a:avLst/>
+                    </a:prstGeom>
+                  </pic:spPr>
+                </pic:pic>
+              </a:graphicData>
+            </a:graphic>
+          </wp:inline>
+        </w:drawing>
+      </w:r>
+    </w:p>
+    <w:p>
+      <w:pPr>
+        <w:rPr>
+          <w:lang w:val="pl-PL"/>
+        </w:rPr>
+      </w:pPr>
+    </w:p>
     <w:sectPr>
       <w:pgSz w:w="11906" w:h="16838"/>
       <w:pgMar w:top="1440" w:right="1440" w:bottom="1440" w:left="1440" w:header="708" w:footer="708" w:gutter="0"/>

</xml_diff>